<commit_message>
optmize the method of reading channel in the android manifest.xml
</commit_message>
<xml_diff>
--- a/统计SDK接入文档.docx
+++ b/统计SDK接入文档.docx
@@ -215,11 +215,19 @@
         </w:rPr>
         <w:t>的</w:t>
       </w:r>
-      <w:r>
-        <w:rPr>
-          <w:rFonts w:hint="eastAsia"/>
-        </w:rPr>
-        <w:t>onCreate()</w:t>
+      <w:proofErr w:type="spellStart"/>
+      <w:r>
+        <w:rPr>
+          <w:rFonts w:hint="eastAsia"/>
+        </w:rPr>
+        <w:t>onCreate</w:t>
+      </w:r>
+      <w:proofErr w:type="spellEnd"/>
+      <w:r>
+        <w:rPr>
+          <w:rFonts w:hint="eastAsia"/>
+        </w:rPr>
+        <w:t>()</w:t>
       </w:r>
       <w:r>
         <w:rPr>
@@ -229,6 +237,7 @@
       </w:r>
     </w:p>
     <w:p>
+      <w:proofErr w:type="spellStart"/>
       <w:r>
         <w:t>CountSDK</w:t>
       </w:r>
@@ -236,7 +245,14 @@
         <w:rPr>
           <w:rFonts w:hint="eastAsia"/>
         </w:rPr>
-        <w:t>.initCountSDKConfig(context);</w:t>
+        <w:t>.initCountSDKConfig</w:t>
+      </w:r>
+      <w:proofErr w:type="spellEnd"/>
+      <w:r>
+        <w:rPr>
+          <w:rFonts w:hint="eastAsia"/>
+        </w:rPr>
+        <w:t>(context);</w:t>
       </w:r>
     </w:p>
     <w:p>
@@ -331,11 +347,11 @@
         </w:rPr>
         <w:t>的</w:t>
       </w:r>
+      <w:proofErr w:type="spellStart"/>
       <w:r>
         <w:t>onDestory</w:t>
       </w:r>
-      <w:bookmarkStart w:id="0" w:name="_GoBack"/>
-      <w:bookmarkEnd w:id="0"/>
+      <w:proofErr w:type="spellEnd"/>
       <w:r>
         <w:rPr>
           <w:rFonts w:hint="eastAsia"/>
@@ -356,6 +372,7 @@
       </w:r>
     </w:p>
     <w:p>
+      <w:proofErr w:type="spellStart"/>
       <w:r>
         <w:t>CountSDK</w:t>
       </w:r>
@@ -369,7 +386,14 @@
         <w:rPr>
           <w:rFonts w:hint="eastAsia"/>
         </w:rPr>
-        <w:t>CountSDKConfig(context);</w:t>
+        <w:t>CountSDKConfig</w:t>
+      </w:r>
+      <w:proofErr w:type="spellEnd"/>
+      <w:r>
+        <w:rPr>
+          <w:rFonts w:hint="eastAsia"/>
+        </w:rPr>
+        <w:t>(context);</w:t>
       </w:r>
     </w:p>
     <w:p>
@@ -471,35 +495,163 @@
         <w:ind w:firstLineChars="100" w:firstLine="210"/>
       </w:pPr>
       <w:r>
-        <w:t>&lt;uses-permission android:name="android.permission.ACCESS_WIFI_STATE" /&gt;</w:t>
+        <w:t>&lt;uses-permission </w:t>
+      </w:r>
+      <w:proofErr w:type="spellStart"/>
+      <w:r>
+        <w:t>android:name</w:t>
+      </w:r>
+      <w:proofErr w:type="spellEnd"/>
+      <w:r>
+        <w:t>="</w:t>
+      </w:r>
+      <w:proofErr w:type="spellStart"/>
+      <w:r>
+        <w:t>android.permission.ACCESS_WIFI_STATE</w:t>
+      </w:r>
+      <w:proofErr w:type="spellEnd"/>
+      <w:r>
+        <w:t>" /&gt;</w:t>
       </w:r>
       <w:r>
         <w:br/>
-        <w:t>    &lt;uses-permission android:name="android.permission.ACCESS_FINE_LOCATION"/&gt;</w:t>
+        <w:t>    &lt;uses-permission </w:t>
+      </w:r>
+      <w:proofErr w:type="spellStart"/>
+      <w:r>
+        <w:t>android:name</w:t>
+      </w:r>
+      <w:proofErr w:type="spellEnd"/>
+      <w:r>
+        <w:t>="</w:t>
+      </w:r>
+      <w:proofErr w:type="spellStart"/>
+      <w:r>
+        <w:t>android.permission.ACCESS_FINE_LOCATION</w:t>
+      </w:r>
+      <w:proofErr w:type="spellEnd"/>
+      <w:r>
+        <w:t>"/&gt;</w:t>
       </w:r>
       <w:r>
         <w:br/>
-        <w:t>    &lt;uses-permission android:name="android.permission.ACCESS_COARSE_LOCATION"/&gt;</w:t>
+        <w:t>    &lt;uses-permission </w:t>
+      </w:r>
+      <w:proofErr w:type="spellStart"/>
+      <w:r>
+        <w:t>android:name</w:t>
+      </w:r>
+      <w:proofErr w:type="spellEnd"/>
+      <w:r>
+        <w:t>="</w:t>
+      </w:r>
+      <w:proofErr w:type="spellStart"/>
+      <w:r>
+        <w:t>android.permission.ACCESS_COARSE_LOCATION</w:t>
+      </w:r>
+      <w:proofErr w:type="spellEnd"/>
+      <w:r>
+        <w:t>"/&gt;</w:t>
       </w:r>
       <w:r>
         <w:br/>
-        <w:t>    &lt;uses-permission android:name="android.permission.ACCESS_NETWORK_STATE"/&gt;</w:t>
+        <w:t>    &lt;uses-permission </w:t>
+      </w:r>
+      <w:proofErr w:type="spellStart"/>
+      <w:r>
+        <w:t>android:name</w:t>
+      </w:r>
+      <w:proofErr w:type="spellEnd"/>
+      <w:r>
+        <w:t>="</w:t>
+      </w:r>
+      <w:proofErr w:type="spellStart"/>
+      <w:r>
+        <w:t>android.permission.ACCESS_NETWORK_STATE</w:t>
+      </w:r>
+      <w:proofErr w:type="spellEnd"/>
+      <w:r>
+        <w:t>"/&gt;</w:t>
       </w:r>
       <w:r>
         <w:br/>
-        <w:t>    &lt;uses-permission android:name="android.permission.INTERNET"/&gt;</w:t>
+        <w:t>    &lt;uses-permission </w:t>
+      </w:r>
+      <w:proofErr w:type="spellStart"/>
+      <w:r>
+        <w:t>android:name</w:t>
+      </w:r>
+      <w:proofErr w:type="spellEnd"/>
+      <w:r>
+        <w:t>="</w:t>
+      </w:r>
+      <w:proofErr w:type="spellStart"/>
+      <w:r>
+        <w:t>android.permission.INTERNET</w:t>
+      </w:r>
+      <w:proofErr w:type="spellEnd"/>
+      <w:r>
+        <w:t>"/&gt;</w:t>
       </w:r>
       <w:r>
         <w:br/>
-        <w:t>    &lt;uses-permission android:name="android.permission.READ_PHONE_STATE"/&gt;</w:t>
+        <w:t>    &lt;uses-permission </w:t>
+      </w:r>
+      <w:proofErr w:type="spellStart"/>
+      <w:r>
+        <w:t>android:name</w:t>
+      </w:r>
+      <w:proofErr w:type="spellEnd"/>
+      <w:r>
+        <w:t>="</w:t>
+      </w:r>
+      <w:proofErr w:type="spellStart"/>
+      <w:r>
+        <w:t>android.permission.READ_PHONE_STATE</w:t>
+      </w:r>
+      <w:proofErr w:type="spellEnd"/>
+      <w:r>
+        <w:t>"/&gt;</w:t>
       </w:r>
       <w:r>
         <w:br/>
-        <w:t>    &lt;uses-permission android:name="android.permission.READ_EXTERNAL_STORAGE"/&gt;</w:t>
+        <w:t>    &lt;uses-permission </w:t>
+      </w:r>
+      <w:proofErr w:type="spellStart"/>
+      <w:r>
+        <w:t>android:name</w:t>
+      </w:r>
+      <w:proofErr w:type="spellEnd"/>
+      <w:r>
+        <w:t>="</w:t>
+      </w:r>
+      <w:proofErr w:type="spellStart"/>
+      <w:r>
+        <w:t>android.permission.READ_EXTERNAL_STORAGE</w:t>
+      </w:r>
+      <w:proofErr w:type="spellEnd"/>
+      <w:r>
+        <w:t>"/&gt;</w:t>
       </w:r>
       <w:r>
         <w:br/>
-        <w:t>    &lt;uses-permission android:name="android.permission.WRITE_EXTERNAL_STORAGE"/&gt;</w:t>
+        <w:t>    &lt;uses-permission </w:t>
+      </w:r>
+      <w:proofErr w:type="spellStart"/>
+      <w:r>
+        <w:t>android:name</w:t>
+      </w:r>
+      <w:proofErr w:type="spellEnd"/>
+      <w:r>
+        <w:t>="</w:t>
+      </w:r>
+      <w:proofErr w:type="spellStart"/>
+      <w:r>
+        <w:t>android.permission.WRITE_EXTERNAL_STORAGE</w:t>
+      </w:r>
+      <w:proofErr w:type="spellEnd"/>
+      <w:r>
+        <w:t>"/&gt;</w:t>
       </w:r>
     </w:p>
     <w:p>
@@ -577,7 +729,15 @@
         <w:rPr>
           <w:rFonts w:hint="eastAsia"/>
         </w:rPr>
-        <w:t>android manifest.xml</w:t>
+        <w:t>android m</w:t>
+      </w:r>
+      <w:bookmarkStart w:id="0" w:name="_GoBack"/>
+      <w:bookmarkEnd w:id="0"/>
+      <w:r>
+        <w:rPr>
+          <w:rFonts w:hint="eastAsia"/>
+        </w:rPr>
+        <w:t>anifest.xml</w:t>
       </w:r>
       <w:r>
         <w:rPr>
@@ -599,19 +759,149 @@
       </w:r>
     </w:p>
     <w:p>
-      <w:pPr>
-        <w:ind w:firstLine="420"/>
-      </w:pPr>
-      <w:r>
-        <w:t>&lt;service android:name="com.jolo.countsdk.CountDataService"&gt;</w:t>
+      <w:r>
+        <w:t>&lt;</w:t>
+      </w:r>
+      <w:r>
+        <w:rPr>
+          <w:b/>
+          <w:bCs/>
+        </w:rPr>
+        <w:t xml:space="preserve">meta-data </w:t>
+      </w:r>
+      <w:proofErr w:type="spellStart"/>
+      <w:r>
+        <w:rPr>
+          <w:b/>
+          <w:bCs/>
+        </w:rPr>
+        <w:t>android:name</w:t>
+      </w:r>
+      <w:proofErr w:type="spellEnd"/>
+      <w:r>
+        <w:rPr>
+          <w:b/>
+          <w:bCs/>
+        </w:rPr>
+        <w:t>="</w:t>
+      </w:r>
+      <w:proofErr w:type="spellStart"/>
+      <w:r>
+        <w:rPr>
+          <w:b/>
+          <w:bCs/>
+        </w:rPr>
+        <w:t>count_sdk_channel</w:t>
+      </w:r>
+      <w:proofErr w:type="spellEnd"/>
+      <w:r>
+        <w:rPr>
+          <w:b/>
+          <w:bCs/>
+        </w:rPr>
+        <w:t xml:space="preserve">" </w:t>
+      </w:r>
+      <w:proofErr w:type="spellStart"/>
+      <w:r>
+        <w:rPr>
+          <w:b/>
+          <w:bCs/>
+        </w:rPr>
+        <w:t>android:value</w:t>
+      </w:r>
+      <w:proofErr w:type="spellEnd"/>
+      <w:r>
+        <w:rPr>
+          <w:b/>
+          <w:bCs/>
+        </w:rPr>
+        <w:t>="cola"</w:t>
+      </w:r>
+      <w:r>
+        <w:t>&gt;</w:t>
       </w:r>
       <w:r>
         <w:br/>
-        <w:t>            &lt;meta-data android:name="channel" android:value="cola"/&gt;</w:t>
+        <w:t>&lt;/</w:t>
+      </w:r>
+      <w:r>
+        <w:rPr>
+          <w:b/>
+          <w:bCs/>
+        </w:rPr>
+        <w:t>meta-data</w:t>
+      </w:r>
+      <w:r>
+        <w:t>&gt;</w:t>
       </w:r>
       <w:r>
         <w:br/>
-        <w:t xml:space="preserve">        &lt;/service&gt; </w:t>
+        <w:t>&lt;</w:t>
+      </w:r>
+      <w:r>
+        <w:rPr>
+          <w:b/>
+          <w:bCs/>
+        </w:rPr>
+        <w:t xml:space="preserve">service </w:t>
+      </w:r>
+      <w:proofErr w:type="spellStart"/>
+      <w:r>
+        <w:rPr>
+          <w:b/>
+          <w:bCs/>
+        </w:rPr>
+        <w:t>android:name</w:t>
+      </w:r>
+      <w:proofErr w:type="spellEnd"/>
+      <w:r>
+        <w:rPr>
+          <w:b/>
+          <w:bCs/>
+        </w:rPr>
+        <w:t>="</w:t>
+      </w:r>
+      <w:proofErr w:type="spellStart"/>
+      <w:proofErr w:type="gramStart"/>
+      <w:r>
+        <w:rPr>
+          <w:b/>
+          <w:bCs/>
+        </w:rPr>
+        <w:t>com.jolo</w:t>
+      </w:r>
+      <w:proofErr w:type="gramEnd"/>
+      <w:r>
+        <w:rPr>
+          <w:b/>
+          <w:bCs/>
+        </w:rPr>
+        <w:t>.countsdk.CountDataService</w:t>
+      </w:r>
+      <w:proofErr w:type="spellEnd"/>
+      <w:r>
+        <w:rPr>
+          <w:b/>
+          <w:bCs/>
+        </w:rPr>
+        <w:t>"</w:t>
+      </w:r>
+      <w:r>
+        <w:t>&gt;</w:t>
+      </w:r>
+      <w:r>
+        <w:br/>
+        <w:t>&lt;/</w:t>
+      </w:r>
+      <w:r>
+        <w:rPr>
+          <w:b/>
+          <w:bCs/>
+        </w:rPr>
+        <w:t>service</w:t>
+      </w:r>
+      <w:r>
+        <w:t>&gt;</w:t>
       </w:r>
     </w:p>
     <w:p>
@@ -620,10 +910,10 @@
           <w:noProof/>
         </w:rPr>
         <w:drawing>
-          <wp:inline distT="0" distB="0" distL="0" distR="0" wp14:anchorId="688F3220" wp14:editId="5882F66D">
-            <wp:extent cx="3848669" cy="1828800"/>
+          <wp:inline distT="0" distB="0" distL="0" distR="0" wp14:anchorId="7C7D383D" wp14:editId="5E593C78">
+            <wp:extent cx="4680826" cy="562421"/>
             <wp:effectExtent l="0" t="0" r="0" b="0"/>
-            <wp:docPr id="6" name="图片 6" descr="D:\Users\Administrator\Documents\Tencent Files\986024350\Image\C2C\{71F95CE1-9825-F3EC-3FF7-368D5A93373B}.png"/>
+            <wp:docPr id="9" name="图片 9"/>
             <wp:cNvGraphicFramePr>
               <a:graphicFrameLocks xmlns:a="http://schemas.openxmlformats.org/drawingml/2006/main" noChangeAspect="1"/>
             </wp:cNvGraphicFramePr>
@@ -631,36 +921,29 @@
               <a:graphicData uri="http://schemas.openxmlformats.org/drawingml/2006/picture">
                 <pic:pic xmlns:pic="http://schemas.openxmlformats.org/drawingml/2006/picture">
                   <pic:nvPicPr>
-                    <pic:cNvPr id="0" name="Picture 14" descr="D:\Users\Administrator\Documents\Tencent Files\986024350\Image\C2C\{71F95CE1-9825-F3EC-3FF7-368D5A93373B}.png"/>
-                    <pic:cNvPicPr>
-                      <a:picLocks noChangeAspect="1" noChangeArrowheads="1"/>
-                    </pic:cNvPicPr>
+                    <pic:cNvPr id="9" name="QQ20161208-0@2x.png"/>
+                    <pic:cNvPicPr/>
                   </pic:nvPicPr>
                   <pic:blipFill>
-                    <a:blip r:embed="rId10" cstate="print">
+                    <a:blip r:embed="rId10">
                       <a:extLst>
                         <a:ext uri="{28A0092B-C50C-407E-A947-70E740481C1C}">
                           <a14:useLocalDpi xmlns:a14="http://schemas.microsoft.com/office/drawing/2010/main" val="0"/>
                         </a:ext>
                       </a:extLst>
                     </a:blip>
-                    <a:srcRect/>
                     <a:stretch>
                       <a:fillRect/>
                     </a:stretch>
                   </pic:blipFill>
-                  <pic:spPr bwMode="auto">
+                  <pic:spPr>
                     <a:xfrm>
                       <a:off x="0" y="0"/>
-                      <a:ext cx="3848817" cy="1828870"/>
+                      <a:ext cx="4909147" cy="589855"/>
                     </a:xfrm>
                     <a:prstGeom prst="rect">
                       <a:avLst/>
                     </a:prstGeom>
-                    <a:noFill/>
-                    <a:ln>
-                      <a:noFill/>
-                    </a:ln>
                   </pic:spPr>
                 </pic:pic>
               </a:graphicData>
@@ -692,7 +975,6 @@
         <w:rPr>
           <w:rFonts w:hint="eastAsia"/>
         </w:rPr>
-        <w:lastRenderedPageBreak/>
         <w:t xml:space="preserve">Debug </w:t>
       </w:r>
       <w:r>
@@ -713,12 +995,14 @@
         </w:rPr>
         <w:t>是否接入成功在</w:t>
       </w:r>
+      <w:proofErr w:type="spellStart"/>
       <w:r>
         <w:rPr>
           <w:rFonts w:hint="eastAsia"/>
         </w:rPr>
         <w:t>CountSDK,initCountSDKConfig</w:t>
       </w:r>
+      <w:proofErr w:type="spellEnd"/>
       <w:r>
         <w:rPr>
           <w:rFonts w:hint="eastAsia"/>
@@ -811,6 +1095,7 @@
         <w:rPr>
           <w:noProof/>
         </w:rPr>
+        <w:lastRenderedPageBreak/>
         <w:drawing>
           <wp:inline distT="0" distB="0" distL="0" distR="0" wp14:anchorId="08E82A5E" wp14:editId="4DAE07BA">
             <wp:extent cx="5976718" cy="1937022"/>
@@ -1755,7 +2040,6 @@
   <w:style w:type="character" w:default="1" w:styleId="a0">
     <w:name w:val="Default Paragraph Font"/>
     <w:uiPriority w:val="1"/>
-    <w:semiHidden/>
     <w:unhideWhenUsed/>
   </w:style>
   <w:style w:type="table" w:default="1" w:styleId="a1">
@@ -2161,7 +2445,7 @@
 </file>
 
 <file path=customXml/itemProps1.xml><?xml version="1.0" encoding="utf-8"?>
-<ds:datastoreItem xmlns:ds="http://schemas.openxmlformats.org/officeDocument/2006/customXml" ds:itemID="{2F071762-6736-CB4F-9110-842A040C49FC}">
+<ds:datastoreItem xmlns:ds="http://schemas.openxmlformats.org/officeDocument/2006/customXml" ds:itemID="{A3872396-9269-D142-A7DC-175B2786CB21}">
   <ds:schemaRefs>
     <ds:schemaRef ds:uri="http://schemas.openxmlformats.org/officeDocument/2006/bibliography"/>
   </ds:schemaRefs>

</xml_diff>